<commit_message>
added answer for assginment
</commit_message>
<xml_diff>
--- a/ASSIGNMENT_DOC/Assignment2.docx
+++ b/ASSIGNMENT_DOC/Assignment2.docx
@@ -1,6 +1,6 @@
 
 <file path=word/document.xml><?xml version="1.0" encoding="utf-8"?>
-<w:document xmlns:wpc="http://schemas.microsoft.com/office/word/2010/wordprocessingCanvas" xmlns:mo="http://schemas.microsoft.com/office/mac/office/2008/main" xmlns:mc="http://schemas.openxmlformats.org/markup-compatibility/2006" xmlns:mv="urn:schemas-microsoft-com:mac:vml" xmlns:o="urn:schemas-microsoft-com:office:office" xmlns:r="http://schemas.openxmlformats.org/officeDocument/2006/relationships" xmlns:m="http://schemas.openxmlformats.org/officeDocument/2006/math" xmlns:v="urn:schemas-microsoft-com:vml" xmlns:wp14="http://schemas.microsoft.com/office/word/2010/wordprocessingDrawing" xmlns:wp="http://schemas.openxmlformats.org/drawingml/2006/wordprocessingDrawing" xmlns:w10="urn:schemas-microsoft-com:office:word" xmlns:w="http://schemas.openxmlformats.org/wordprocessingml/2006/main" xmlns:w14="http://schemas.microsoft.com/office/word/2010/wordml" xmlns:w15="http://schemas.microsoft.com/office/word/2012/wordml" xmlns:wpg="http://schemas.microsoft.com/office/word/2010/wordprocessingGroup" xmlns:wpi="http://schemas.microsoft.com/office/word/2010/wordprocessingInk" xmlns:wne="http://schemas.microsoft.com/office/word/2006/wordml" xmlns:wps="http://schemas.microsoft.com/office/word/2010/wordprocessingShape" mc:Ignorable="w14 w15 wp14">
+<w:document xmlns:wpc="http://schemas.microsoft.com/office/word/2010/wordprocessingCanvas" xmlns:cx="http://schemas.microsoft.com/office/drawing/2014/chartex" xmlns:cx1="http://schemas.microsoft.com/office/drawing/2015/9/8/chartex" xmlns:mc="http://schemas.openxmlformats.org/markup-compatibility/2006" xmlns:o="urn:schemas-microsoft-com:office:office" xmlns:r="http://schemas.openxmlformats.org/officeDocument/2006/relationships" xmlns:m="http://schemas.openxmlformats.org/officeDocument/2006/math" xmlns:v="urn:schemas-microsoft-com:vml" xmlns:wp14="http://schemas.microsoft.com/office/word/2010/wordprocessingDrawing" xmlns:wp="http://schemas.openxmlformats.org/drawingml/2006/wordprocessingDrawing" xmlns:w10="urn:schemas-microsoft-com:office:word" xmlns:w="http://schemas.openxmlformats.org/wordprocessingml/2006/main" xmlns:w14="http://schemas.microsoft.com/office/word/2010/wordml" xmlns:w15="http://schemas.microsoft.com/office/word/2012/wordml" xmlns:w16se="http://schemas.microsoft.com/office/word/2015/wordml/symex" xmlns:wpg="http://schemas.microsoft.com/office/word/2010/wordprocessingGroup" xmlns:wpi="http://schemas.microsoft.com/office/word/2010/wordprocessingInk" xmlns:wne="http://schemas.microsoft.com/office/word/2006/wordml" xmlns:wps="http://schemas.microsoft.com/office/word/2010/wordprocessingShape" mc:Ignorable="w14 w15 w16se wp14">
   <w:body>
     <w:p/>
     <w:p>
@@ -18,12 +18,6 @@
       </w:pPr>
     </w:p>
     <w:p>
-      <w:pPr>
-        <w:rPr>
-          <w:b/>
-          <w:bCs/>
-        </w:rPr>
-      </w:pPr>
       <w:r>
         <w:sym w:font="Symbol" w:char="F0D5"/>
       </w:r>
@@ -109,6 +103,174 @@
       <w:r>
         <w:t>)</w:t>
       </w:r>
+    </w:p>
+    <w:p/>
+    <w:p>
+      <w:pPr>
+        <w:rPr>
+          <w:color w:val="FF0000"/>
+        </w:rPr>
+      </w:pPr>
+      <w:r>
+        <w:rPr>
+          <w:color w:val="FF0000"/>
+        </w:rPr>
+        <w:t xml:space="preserve">-------- </w:t>
+      </w:r>
+      <w:proofErr w:type="gramStart"/>
+      <w:r>
+        <w:rPr>
+          <w:color w:val="FF0000"/>
+        </w:rPr>
+        <w:t>answer</w:t>
+      </w:r>
+      <w:proofErr w:type="gramEnd"/>
+      <w:r>
+        <w:rPr>
+          <w:color w:val="FF0000"/>
+        </w:rPr>
+        <w:t xml:space="preserve"> in class </w:t>
+      </w:r>
+      <w:r>
+        <w:rPr>
+          <w:color w:val="FF0000"/>
+        </w:rPr>
+        <w:t>assume that an instructor can teach a course in different course</w:t>
+      </w:r>
+      <w:r>
+        <w:rPr>
+          <w:color w:val="FF0000"/>
+        </w:rPr>
+        <w:t>----------</w:t>
+      </w:r>
+    </w:p>
+    <w:p>
+      <w:r>
+        <w:sym w:font="Symbol" w:char="F0D5"/>
+      </w:r>
+      <w:r>
+        <w:t xml:space="preserve"> </w:t>
+      </w:r>
+      <w:proofErr w:type="gramStart"/>
+      <w:r>
+        <w:t>name(</w:t>
+      </w:r>
+      <w:proofErr w:type="gramEnd"/>
+      <w:r>
+        <w:sym w:font="Symbol" w:char="F073"/>
+      </w:r>
+      <w:r>
+        <w:t xml:space="preserve"> </w:t>
+      </w:r>
+      <w:proofErr w:type="spellStart"/>
+      <w:r>
+        <w:t>dept_name</w:t>
+      </w:r>
+      <w:proofErr w:type="spellEnd"/>
+      <w:r>
+        <w:t xml:space="preserve"> = </w:t>
+      </w:r>
+      <w:proofErr w:type="spellStart"/>
+      <w:r>
+        <w:t>Comp.Sci</w:t>
+      </w:r>
+      <w:proofErr w:type="spellEnd"/>
+      <w:r>
+        <w:t xml:space="preserve"> ^ semester = Spring ^ year = 2009 (</w:t>
+      </w:r>
+    </w:p>
+    <w:p>
+      <w:r>
+        <w:tab/>
+        <w:t xml:space="preserve">Instructor </w:t>
+      </w:r>
+      <w:r>
+        <w:rPr>
+          <w:rFonts w:ascii="MS Mincho" w:eastAsia="MS Mincho" w:hAnsi="MS Mincho" w:cs="MS Mincho"/>
+          <w:b/>
+          <w:bCs/>
+        </w:rPr>
+        <w:t>⋈</w:t>
+      </w:r>
+      <w:r>
+        <w:rPr>
+          <w:rFonts w:ascii="MS Mincho" w:eastAsia="MS Mincho" w:hAnsi="MS Mincho" w:cs="MS Mincho"/>
+          <w:b/>
+          <w:bCs/>
+        </w:rPr>
+        <w:t xml:space="preserve"> instructor.ID = teach.ID (teach </w:t>
+      </w:r>
+      <w:r>
+        <w:rPr>
+          <w:rFonts w:ascii="MS Mincho" w:eastAsia="MS Mincho" w:hAnsi="MS Mincho" w:cs="MS Mincho"/>
+          <w:b/>
+          <w:bCs/>
+        </w:rPr>
+        <w:t>⋈</w:t>
+      </w:r>
+      <w:r>
+        <w:rPr>
+          <w:rFonts w:ascii="MS Mincho" w:eastAsia="MS Mincho" w:hAnsi="MS Mincho" w:cs="MS Mincho"/>
+          <w:b/>
+          <w:bCs/>
+        </w:rPr>
+        <w:t xml:space="preserve"> course</w:t>
+      </w:r>
+      <w:proofErr w:type="gramStart"/>
+      <w:r>
+        <w:rPr>
+          <w:rFonts w:ascii="MS Mincho" w:eastAsia="MS Mincho" w:hAnsi="MS Mincho" w:cs="MS Mincho"/>
+          <w:b/>
+          <w:bCs/>
+        </w:rPr>
+        <w:t>)</w:t>
+      </w:r>
+      <w:proofErr w:type="spellStart"/>
+      <w:r>
+        <w:rPr>
+          <w:rFonts w:ascii="MS Mincho" w:eastAsia="MS Mincho" w:hAnsi="MS Mincho" w:cs="MS Mincho"/>
+          <w:b/>
+          <w:bCs/>
+        </w:rPr>
+        <w:t>teach.courseID</w:t>
+      </w:r>
+      <w:proofErr w:type="spellEnd"/>
+      <w:proofErr w:type="gramEnd"/>
+      <w:r>
+        <w:rPr>
+          <w:rFonts w:ascii="MS Mincho" w:eastAsia="MS Mincho" w:hAnsi="MS Mincho" w:cs="MS Mincho"/>
+          <w:b/>
+          <w:bCs/>
+        </w:rPr>
+        <w:t xml:space="preserve"> = </w:t>
+      </w:r>
+      <w:proofErr w:type="spellStart"/>
+      <w:r>
+        <w:rPr>
+          <w:rFonts w:ascii="MS Mincho" w:eastAsia="MS Mincho" w:hAnsi="MS Mincho" w:cs="MS Mincho"/>
+          <w:b/>
+          <w:bCs/>
+        </w:rPr>
+        <w:t>course.courseID</w:t>
+      </w:r>
+      <w:proofErr w:type="spellEnd"/>
+      <w:r>
+        <w:rPr>
+          <w:rFonts w:ascii="MS Mincho" w:eastAsia="MS Mincho" w:hAnsi="MS Mincho" w:cs="MS Mincho"/>
+          <w:b/>
+          <w:bCs/>
+        </w:rPr>
+        <w:t xml:space="preserve">))  </w:t>
+      </w:r>
+    </w:p>
+    <w:p/>
+    <w:p>
+      <w:pPr>
+        <w:rPr>
+          <w:b/>
+          <w:bCs/>
+        </w:rPr>
+      </w:pPr>
     </w:p>
     <w:p>
       <w:pPr>
@@ -132,193 +294,364 @@
         </w:rPr>
         <w:t xml:space="preserve"> </w:t>
       </w:r>
+      <w:proofErr w:type="gramStart"/>
       <w:r>
         <w:t>min(</w:t>
       </w:r>
       <w:proofErr w:type="spellStart"/>
-      <w:r>
-        <w:t>average_</w:t>
+      <w:proofErr w:type="gramEnd"/>
+      <w:r>
+        <w:t>average_salary</w:t>
+      </w:r>
+      <w:proofErr w:type="spellEnd"/>
+      <w:r>
+        <w:t>)</w:t>
+      </w:r>
+      <w:r>
+        <w:t>,</w:t>
+      </w:r>
+      <w:proofErr w:type="spellStart"/>
+      <w:r>
+        <w:t>dept_name</w:t>
+      </w:r>
+      <w:proofErr w:type="spellEnd"/>
+      <w:r>
+        <w:t xml:space="preserve"> (</w:t>
+      </w:r>
+      <w:proofErr w:type="spellStart"/>
+      <w:r>
+        <w:t>dept_name</w:t>
+      </w:r>
+      <w:proofErr w:type="spellEnd"/>
+      <w:r>
+        <w:t xml:space="preserve"> </w:t>
+      </w:r>
+      <w:r>
+        <w:rPr>
+          <w:sz w:val="28"/>
+        </w:rPr>
+        <w:t>G</w:t>
+      </w:r>
+      <w:r>
+        <w:t xml:space="preserve"> </w:t>
+      </w:r>
+      <w:proofErr w:type="spellStart"/>
+      <w:r>
+        <w:t>avg</w:t>
+      </w:r>
+      <w:proofErr w:type="spellEnd"/>
+      <w:r>
+        <w:t xml:space="preserve">(salary) as </w:t>
+      </w:r>
+      <w:proofErr w:type="spellStart"/>
+      <w:r>
+        <w:t>average_salary</w:t>
+      </w:r>
+      <w:proofErr w:type="spellEnd"/>
+      <w:r>
+        <w:t xml:space="preserve"> </w:t>
+      </w:r>
+      <w:r>
+        <w:t xml:space="preserve">, </w:t>
+      </w:r>
+      <w:proofErr w:type="spellStart"/>
+      <w:r>
+        <w:t>depart_name</w:t>
+      </w:r>
+      <w:proofErr w:type="spellEnd"/>
+      <w:r>
+        <w:t xml:space="preserve"> </w:t>
+      </w:r>
+      <w:r>
+        <w:t>(instructors)</w:t>
+      </w:r>
+      <w:r>
+        <w:t>)</w:t>
+      </w:r>
+    </w:p>
+    <w:p/>
+    <w:p>
+      <w:pPr>
+        <w:rPr>
+          <w:color w:val="FF0000"/>
+        </w:rPr>
+      </w:pPr>
+      <w:r>
+        <w:rPr>
+          <w:color w:val="FF0000"/>
+        </w:rPr>
+        <w:t xml:space="preserve">-------- </w:t>
       </w:r>
       <w:proofErr w:type="gramStart"/>
       <w:r>
-        <w:t>salary</w:t>
+        <w:rPr>
+          <w:color w:val="FF0000"/>
+        </w:rPr>
+        <w:t>answer</w:t>
+      </w:r>
+      <w:proofErr w:type="gramEnd"/>
+      <w:r>
+        <w:rPr>
+          <w:color w:val="FF0000"/>
+        </w:rPr>
+        <w:t xml:space="preserve"> in class ----------</w:t>
+      </w:r>
+    </w:p>
+    <w:p>
+      <w:proofErr w:type="spellStart"/>
+      <w:proofErr w:type="gramStart"/>
+      <w:r>
+        <w:t>dept_name</w:t>
+      </w:r>
+      <w:proofErr w:type="spellEnd"/>
+      <w:proofErr w:type="gramEnd"/>
+      <w:r>
+        <w:t xml:space="preserve"> </w:t>
+      </w:r>
+      <w:r>
+        <w:rPr>
+          <w:sz w:val="32"/>
+        </w:rPr>
+        <w:t>G</w:t>
+      </w:r>
+      <w:r>
+        <w:rPr>
+          <w:sz w:val="32"/>
+        </w:rPr>
+        <w:t xml:space="preserve"> </w:t>
+      </w:r>
+      <w:r>
+        <w:t>min(</w:t>
+      </w:r>
+      <w:proofErr w:type="spellStart"/>
+      <w:r>
+        <w:t>average_salary</w:t>
+      </w:r>
+      <w:proofErr w:type="spellEnd"/>
+      <w:r>
+        <w:t>) (</w:t>
+      </w:r>
+      <w:proofErr w:type="spellStart"/>
+      <w:r>
+        <w:t>dept_name</w:t>
+      </w:r>
+      <w:proofErr w:type="spellEnd"/>
+      <w:r>
+        <w:t xml:space="preserve"> </w:t>
+      </w:r>
+      <w:r>
+        <w:rPr>
+          <w:sz w:val="28"/>
+        </w:rPr>
+        <w:t>G</w:t>
+      </w:r>
+      <w:r>
+        <w:t xml:space="preserve"> </w:t>
+      </w:r>
+      <w:proofErr w:type="spellStart"/>
+      <w:r>
+        <w:t>avg</w:t>
+      </w:r>
+      <w:proofErr w:type="spellEnd"/>
+      <w:r>
+        <w:t xml:space="preserve">(salary) as </w:t>
+      </w:r>
+      <w:proofErr w:type="spellStart"/>
+      <w:r>
+        <w:t>average_salary</w:t>
+      </w:r>
+      <w:proofErr w:type="spellEnd"/>
+      <w:r>
+        <w:t xml:space="preserve"> (instructors))</w:t>
+      </w:r>
+    </w:p>
+    <w:p/>
+    <w:p>
+      <w:proofErr w:type="gramStart"/>
+      <w:r>
+        <w:t>in</w:t>
+      </w:r>
+      <w:proofErr w:type="gramEnd"/>
+      <w:r>
+        <w:t xml:space="preserve"> </w:t>
+      </w:r>
+      <w:proofErr w:type="spellStart"/>
+      <w:r>
+        <w:t>sql</w:t>
+      </w:r>
+      <w:proofErr w:type="spellEnd"/>
+      <w:r>
+        <w:t xml:space="preserve">, </w:t>
+      </w:r>
+    </w:p>
+    <w:p>
+      <w:proofErr w:type="gramStart"/>
+      <w:r>
+        <w:t>where</w:t>
+      </w:r>
+      <w:proofErr w:type="gramEnd"/>
+      <w:r>
+        <w:t xml:space="preserve"> salary = (select min(salary ))</w:t>
+      </w:r>
+    </w:p>
+    <w:p/>
+    <w:p>
+      <w:pPr>
+        <w:rPr>
+          <w:bCs/>
+        </w:rPr>
+      </w:pPr>
+      <w:r>
+        <w:rPr>
+          <w:bCs/>
+        </w:rPr>
+        <w:t>Q2.</w:t>
+      </w:r>
+    </w:p>
+    <w:p>
+      <w:pPr>
+        <w:ind w:left="720"/>
+      </w:pPr>
+      <w:proofErr w:type="gramStart"/>
+      <w:r>
+        <w:t>Books(</w:t>
+      </w:r>
+      <w:proofErr w:type="spellStart"/>
+      <w:proofErr w:type="gramEnd"/>
+      <w:r>
+        <w:t>isbn</w:t>
+      </w:r>
+      <w:proofErr w:type="spellEnd"/>
+      <w:r>
+        <w:t>, title, author, publisher)</w:t>
+      </w:r>
+    </w:p>
+    <w:p>
+      <w:pPr>
+        <w:ind w:left="720"/>
+      </w:pPr>
+      <w:proofErr w:type="gramStart"/>
+      <w:r>
+        <w:t>Accession(</w:t>
+      </w:r>
+      <w:proofErr w:type="spellStart"/>
+      <w:proofErr w:type="gramEnd"/>
+      <w:r>
+        <w:t>accessionno</w:t>
+      </w:r>
+      <w:proofErr w:type="spellEnd"/>
+      <w:r>
+        <w:t xml:space="preserve">, </w:t>
+      </w:r>
+      <w:proofErr w:type="spellStart"/>
+      <w:r>
+        <w:t>isbn</w:t>
       </w:r>
       <w:proofErr w:type="spellEnd"/>
       <w:r>
         <w:t>)</w:t>
       </w:r>
-      <w:proofErr w:type="spellStart"/>
-      <w:r>
-        <w:t>dept</w:t>
-      </w:r>
+    </w:p>
+    <w:p>
+      <w:pPr>
+        <w:ind w:left="720"/>
+      </w:pPr>
+      <w:proofErr w:type="gramStart"/>
+      <w:r>
+        <w:t>Users(</w:t>
+      </w:r>
+      <w:proofErr w:type="spellStart"/>
       <w:proofErr w:type="gramEnd"/>
       <w:r>
-        <w:t>_name</w:t>
-      </w:r>
-      <w:proofErr w:type="spellEnd"/>
-      <w:r>
-        <w:t xml:space="preserve"> (</w:t>
-      </w:r>
-      <w:proofErr w:type="spellStart"/>
-      <w:r>
-        <w:t>dept_name</w:t>
-      </w:r>
-      <w:proofErr w:type="spellEnd"/>
-      <w:r>
-        <w:t xml:space="preserve"> </w:t>
-      </w:r>
-      <w:r>
-        <w:rPr>
-          <w:sz w:val="28"/>
-        </w:rPr>
-        <w:t>G</w:t>
-      </w:r>
-      <w:r>
-        <w:t xml:space="preserve"> </w:t>
-      </w:r>
-      <w:proofErr w:type="spellStart"/>
-      <w:r>
-        <w:t>avg</w:t>
-      </w:r>
-      <w:proofErr w:type="spellEnd"/>
-      <w:r>
-        <w:t xml:space="preserve">(salary) as </w:t>
-      </w:r>
-      <w:proofErr w:type="spellStart"/>
-      <w:r>
-        <w:t>average_salary</w:t>
-      </w:r>
-      <w:proofErr w:type="spellEnd"/>
-      <w:r>
-        <w:t xml:space="preserve"> </w:t>
-      </w:r>
+        <w:t>userid</w:t>
+      </w:r>
+      <w:proofErr w:type="spellEnd"/>
+      <w:r>
+        <w:t xml:space="preserve">, name, </w:t>
+      </w:r>
+      <w:proofErr w:type="spellStart"/>
+      <w:r>
+        <w:t>deptid</w:t>
+      </w:r>
+      <w:proofErr w:type="spellEnd"/>
+      <w:r>
+        <w:t>)</w:t>
+      </w:r>
+    </w:p>
+    <w:p>
+      <w:pPr>
+        <w:ind w:left="720"/>
+      </w:pPr>
+      <w:proofErr w:type="gramStart"/>
+      <w:r>
+        <w:t>Departs(</w:t>
+      </w:r>
+      <w:proofErr w:type="spellStart"/>
+      <w:proofErr w:type="gramEnd"/>
+      <w:r>
+        <w:t>deptid</w:t>
+      </w:r>
+      <w:proofErr w:type="spellEnd"/>
       <w:r>
         <w:t xml:space="preserve">, </w:t>
       </w:r>
       <w:proofErr w:type="spellStart"/>
       <w:r>
-        <w:t>depart_name</w:t>
-      </w:r>
-      <w:proofErr w:type="spellEnd"/>
-      <w:r>
-        <w:t xml:space="preserve"> </w:t>
-      </w:r>
-      <w:r>
-        <w:t>(instructors)</w:t>
-      </w:r>
+        <w:t>deptname</w:t>
+      </w:r>
+      <w:proofErr w:type="spellEnd"/>
       <w:r>
         <w:t>)</w:t>
       </w:r>
     </w:p>
-    <w:p/>
-    <w:p/>
-    <w:p>
-      <w:pPr>
-        <w:rPr>
-          <w:bCs/>
-        </w:rPr>
-      </w:pPr>
-      <w:r>
-        <w:rPr>
-          <w:bCs/>
-        </w:rPr>
-        <w:t>Q2.</w:t>
-      </w:r>
-    </w:p>
     <w:p>
       <w:pPr>
         <w:ind w:left="720"/>
       </w:pPr>
+    </w:p>
+    <w:p>
+      <w:pPr>
+        <w:rPr>
+          <w:color w:val="FF0000"/>
+        </w:rPr>
+      </w:pPr>
+      <w:r>
+        <w:rPr>
+          <w:color w:val="FF0000"/>
+        </w:rPr>
+        <w:t xml:space="preserve">-------- </w:t>
+      </w:r>
       <w:proofErr w:type="gramStart"/>
       <w:r>
-        <w:t>Books(</w:t>
-      </w:r>
-      <w:proofErr w:type="spellStart"/>
+        <w:rPr>
+          <w:color w:val="FF0000"/>
+        </w:rPr>
+        <w:t>answer</w:t>
+      </w:r>
       <w:proofErr w:type="gramEnd"/>
       <w:r>
+        <w:rPr>
+          <w:color w:val="FF0000"/>
+        </w:rPr>
+        <w:t xml:space="preserve"> in class ----------</w:t>
+      </w:r>
+    </w:p>
+    <w:p>
+      <w:pPr>
+        <w:ind w:left="720"/>
+      </w:pPr>
+      <w:r>
+        <w:t>Author (</w:t>
+      </w:r>
+      <w:proofErr w:type="spellStart"/>
+      <w:proofErr w:type="gramStart"/>
+      <w:r>
         <w:t>isbn</w:t>
       </w:r>
       <w:proofErr w:type="spellEnd"/>
-      <w:r>
-        <w:t>, title, author, publisher)</w:t>
-      </w:r>
-    </w:p>
-    <w:p>
-      <w:pPr>
-        <w:ind w:left="720"/>
-      </w:pPr>
-      <w:proofErr w:type="gramStart"/>
-      <w:r>
-        <w:t>Accession(</w:t>
-      </w:r>
-      <w:proofErr w:type="spellStart"/>
       <w:proofErr w:type="gramEnd"/>
       <w:r>
-        <w:t>accessionno</w:t>
-      </w:r>
-      <w:proofErr w:type="spellEnd"/>
-      <w:r>
-        <w:t xml:space="preserve">, </w:t>
-      </w:r>
-      <w:proofErr w:type="spellStart"/>
-      <w:r>
-        <w:t>isbn</w:t>
-      </w:r>
-      <w:proofErr w:type="spellEnd"/>
-      <w:r>
-        <w:t>)</w:t>
-      </w:r>
-    </w:p>
-    <w:p>
-      <w:pPr>
-        <w:ind w:left="720"/>
-      </w:pPr>
-      <w:proofErr w:type="gramStart"/>
-      <w:r>
-        <w:t>Users(</w:t>
-      </w:r>
-      <w:proofErr w:type="spellStart"/>
-      <w:proofErr w:type="gramEnd"/>
-      <w:r>
-        <w:t>userid</w:t>
-      </w:r>
-      <w:proofErr w:type="spellEnd"/>
-      <w:r>
-        <w:t xml:space="preserve">, name, </w:t>
-      </w:r>
-      <w:proofErr w:type="spellStart"/>
-      <w:r>
-        <w:t>deptid</w:t>
-      </w:r>
-      <w:proofErr w:type="spellEnd"/>
-      <w:r>
-        <w:t>)</w:t>
-      </w:r>
-    </w:p>
-    <w:p>
-      <w:pPr>
-        <w:ind w:left="720"/>
-      </w:pPr>
-      <w:proofErr w:type="gramStart"/>
-      <w:r>
-        <w:t>Departs(</w:t>
-      </w:r>
-      <w:proofErr w:type="spellStart"/>
-      <w:proofErr w:type="gramEnd"/>
-      <w:r>
-        <w:t>deptid</w:t>
-      </w:r>
-      <w:proofErr w:type="spellEnd"/>
-      <w:r>
-        <w:t xml:space="preserve">, </w:t>
-      </w:r>
-      <w:proofErr w:type="spellStart"/>
-      <w:r>
-        <w:t>deptname</w:t>
-      </w:r>
-      <w:proofErr w:type="spellEnd"/>
-      <w:r>
-        <w:t>)</w:t>
+        <w:t xml:space="preserve">, author) =&gt; should be 5 tables </w:t>
       </w:r>
     </w:p>
     <w:p/>
@@ -343,16 +676,13 @@
       <w:proofErr w:type="spellStart"/>
       <w:proofErr w:type="gramStart"/>
       <w:r>
-        <w:t>db.inventory</w:t>
+        <w:t>db.inventory.find</w:t>
+      </w:r>
+      <w:proofErr w:type="spellEnd"/>
+      <w:r>
+        <w:t>({</w:t>
       </w:r>
       <w:proofErr w:type="gramEnd"/>
-      <w:r>
-        <w:t>.find</w:t>
-      </w:r>
-      <w:proofErr w:type="spellEnd"/>
-      <w:r>
-        <w:t>({</w:t>
-      </w:r>
     </w:p>
     <w:p>
       <w:r>
@@ -420,45 +750,42 @@
       </w:pPr>
       <w:r>
         <w:t xml:space="preserve">b. </w:t>
-      </w:r>
-    </w:p>
-    <w:p>
-      <w:proofErr w:type="spellStart"/>
-      <w:proofErr w:type="gramStart"/>
-      <w:r>
-        <w:t>db.inventory</w:t>
-      </w:r>
-      <w:proofErr w:type="gramEnd"/>
-      <w:r>
-        <w:t>.aggregate</w:t>
-      </w:r>
-      <w:proofErr w:type="spellEnd"/>
-      <w:r>
-        <w:t>([</w:t>
-      </w:r>
-    </w:p>
-    <w:p>
-      <w:pPr>
-        <w:ind w:firstLine="720"/>
-      </w:pPr>
-      <w:r>
-        <w:t>{$match: {</w:t>
-      </w:r>
-      <w:proofErr w:type="spellStart"/>
-      <w:r>
-        <w:t>qty</w:t>
-      </w:r>
-      <w:proofErr w:type="spellEnd"/>
-      <w:r>
-        <w:t>: {$gt:50}}},</w:t>
       </w:r>
       <w:bookmarkStart w:id="0" w:name="_GoBack"/>
       <w:bookmarkEnd w:id="0"/>
     </w:p>
     <w:p>
+      <w:proofErr w:type="spellStart"/>
+      <w:proofErr w:type="gramStart"/>
+      <w:r>
+        <w:t>db.inventory.aggregate</w:t>
+      </w:r>
+      <w:proofErr w:type="spellEnd"/>
+      <w:r>
+        <w:t>([</w:t>
+      </w:r>
+      <w:proofErr w:type="gramEnd"/>
+    </w:p>
+    <w:p>
       <w:pPr>
         <w:ind w:firstLine="720"/>
       </w:pPr>
+      <w:r>
+        <w:t>{$match: {</w:t>
+      </w:r>
+      <w:proofErr w:type="spellStart"/>
+      <w:r>
+        <w:t>qty</w:t>
+      </w:r>
+      <w:proofErr w:type="spellEnd"/>
+      <w:r>
+        <w:t>: {$gt:50}}},</w:t>
+      </w:r>
+    </w:p>
+    <w:p>
+      <w:pPr>
+        <w:ind w:firstLine="720"/>
+      </w:pPr>
       <w:proofErr w:type="gramStart"/>
       <w:r>
         <w:t>{ $</w:t>
@@ -500,6 +827,7 @@
         <w:rPr>
           <w:lang w:val="en-CA" w:eastAsia="ko-KR"/>
         </w:rPr>
+        <w:lastRenderedPageBreak/>
         <w:t xml:space="preserve">Q4. </w:t>
       </w:r>
     </w:p>
@@ -519,15 +847,15 @@
       <w:proofErr w:type="spellStart"/>
       <w:proofErr w:type="gramStart"/>
       <w:r>
-        <w:t>db.inventory</w:t>
+        <w:t>db.inventory.find</w:t>
+      </w:r>
+      <w:proofErr w:type="spellEnd"/>
+      <w:r>
+        <w:t>(</w:t>
       </w:r>
       <w:proofErr w:type="gramEnd"/>
       <w:r>
-        <w:t>.find</w:t>
-      </w:r>
-      <w:proofErr w:type="spellEnd"/>
-      <w:r>
-        <w:t>({</w:t>
+        <w:t>{</w:t>
       </w:r>
       <w:proofErr w:type="spellStart"/>
       <w:r>
@@ -579,15 +907,15 @@
       <w:proofErr w:type="spellStart"/>
       <w:proofErr w:type="gramStart"/>
       <w:r>
-        <w:t>db.inventory</w:t>
+        <w:t>db.inventory.find</w:t>
+      </w:r>
+      <w:proofErr w:type="spellEnd"/>
+      <w:r>
+        <w:t>(</w:t>
       </w:r>
       <w:proofErr w:type="gramEnd"/>
       <w:r>
-        <w:t>.find</w:t>
-      </w:r>
-      <w:proofErr w:type="spellEnd"/>
-      <w:r>
-        <w:t>({"instock.0.qty": {$</w:t>
+        <w:t>{"instock.0.qty": {$</w:t>
       </w:r>
       <w:proofErr w:type="spellStart"/>
       <w:r>
@@ -611,15 +939,15 @@
       <w:proofErr w:type="spellStart"/>
       <w:proofErr w:type="gramStart"/>
       <w:r>
-        <w:t>db.inventory</w:t>
+        <w:t>db.inventory.find</w:t>
+      </w:r>
+      <w:proofErr w:type="spellEnd"/>
+      <w:r>
+        <w:t>(</w:t>
       </w:r>
       <w:proofErr w:type="gramEnd"/>
       <w:r>
-        <w:t>.find</w:t>
-      </w:r>
-      <w:proofErr w:type="spellEnd"/>
-      <w:r>
-        <w:t>({</w:t>
+        <w:t>{</w:t>
       </w:r>
       <w:proofErr w:type="spellStart"/>
       <w:r>
@@ -642,8 +970,8 @@
 </file>
 
 <file path=word/numbering.xml><?xml version="1.0" encoding="utf-8"?>
-<w:numbering xmlns:wpc="http://schemas.microsoft.com/office/word/2010/wordprocessingCanvas" xmlns:mo="http://schemas.microsoft.com/office/mac/office/2008/main" xmlns:mc="http://schemas.openxmlformats.org/markup-compatibility/2006" xmlns:mv="urn:schemas-microsoft-com:mac:vml" xmlns:o="urn:schemas-microsoft-com:office:office" xmlns:r="http://schemas.openxmlformats.org/officeDocument/2006/relationships" xmlns:m="http://schemas.openxmlformats.org/officeDocument/2006/math" xmlns:v="urn:schemas-microsoft-com:vml" xmlns:wp14="http://schemas.microsoft.com/office/word/2010/wordprocessingDrawing" xmlns:wp="http://schemas.openxmlformats.org/drawingml/2006/wordprocessingDrawing" xmlns:w10="urn:schemas-microsoft-com:office:word" xmlns:w="http://schemas.openxmlformats.org/wordprocessingml/2006/main" xmlns:w14="http://schemas.microsoft.com/office/word/2010/wordml" xmlns:w15="http://schemas.microsoft.com/office/word/2012/wordml" xmlns:wpg="http://schemas.microsoft.com/office/word/2010/wordprocessingGroup" xmlns:wpi="http://schemas.microsoft.com/office/word/2010/wordprocessingInk" xmlns:wne="http://schemas.microsoft.com/office/word/2006/wordml" xmlns:wps="http://schemas.microsoft.com/office/word/2010/wordprocessingShape" mc:Ignorable="w14 w15 wp14">
-  <w:abstractNum w:abstractNumId="0">
+<w:numbering xmlns:wpc="http://schemas.microsoft.com/office/word/2010/wordprocessingCanvas" xmlns:cx="http://schemas.microsoft.com/office/drawing/2014/chartex" xmlns:cx1="http://schemas.microsoft.com/office/drawing/2015/9/8/chartex" xmlns:mc="http://schemas.openxmlformats.org/markup-compatibility/2006" xmlns:o="urn:schemas-microsoft-com:office:office" xmlns:r="http://schemas.openxmlformats.org/officeDocument/2006/relationships" xmlns:m="http://schemas.openxmlformats.org/officeDocument/2006/math" xmlns:v="urn:schemas-microsoft-com:vml" xmlns:wp14="http://schemas.microsoft.com/office/word/2010/wordprocessingDrawing" xmlns:wp="http://schemas.openxmlformats.org/drawingml/2006/wordprocessingDrawing" xmlns:w10="urn:schemas-microsoft-com:office:word" xmlns:w="http://schemas.openxmlformats.org/wordprocessingml/2006/main" xmlns:w14="http://schemas.microsoft.com/office/word/2010/wordml" xmlns:w15="http://schemas.microsoft.com/office/word/2012/wordml" xmlns:w16se="http://schemas.microsoft.com/office/word/2015/wordml/symex" xmlns:wpg="http://schemas.microsoft.com/office/word/2010/wordprocessingGroup" xmlns:wpi="http://schemas.microsoft.com/office/word/2010/wordprocessingInk" xmlns:wne="http://schemas.microsoft.com/office/word/2006/wordml" xmlns:wps="http://schemas.microsoft.com/office/word/2010/wordprocessingShape" mc:Ignorable="w14 w15 w16se wp14">
+  <w:abstractNum w:abstractNumId="0" w15:restartNumberingAfterBreak="0">
     <w:nsid w:val="26AD0005"/>
     <w:multiLevelType w:val="hybridMultilevel"/>
     <w:tmpl w:val="07EA1598"/>
@@ -732,7 +1060,7 @@
       </w:pPr>
     </w:lvl>
   </w:abstractNum>
-  <w:abstractNum w:abstractNumId="1">
+  <w:abstractNum w:abstractNumId="1" w15:restartNumberingAfterBreak="0">
     <w:nsid w:val="48B51969"/>
     <w:multiLevelType w:val="hybridMultilevel"/>
     <w:tmpl w:val="3ADEB51C"/>
@@ -821,7 +1149,7 @@
       </w:pPr>
     </w:lvl>
   </w:abstractNum>
-  <w:abstractNum w:abstractNumId="2">
+  <w:abstractNum w:abstractNumId="2" w15:restartNumberingAfterBreak="0">
     <w:nsid w:val="4A001FBE"/>
     <w:multiLevelType w:val="hybridMultilevel"/>
     <w:tmpl w:val="4E047E70"/>
@@ -910,7 +1238,7 @@
       </w:pPr>
     </w:lvl>
   </w:abstractNum>
-  <w:abstractNum w:abstractNumId="3">
+  <w:abstractNum w:abstractNumId="3" w15:restartNumberingAfterBreak="0">
     <w:nsid w:val="5D140F0D"/>
     <w:multiLevelType w:val="hybridMultilevel"/>
     <w:tmpl w:val="A8E00FD0"/>
@@ -999,7 +1327,7 @@
       </w:pPr>
     </w:lvl>
   </w:abstractNum>
-  <w:abstractNum w:abstractNumId="4">
+  <w:abstractNum w:abstractNumId="4" w15:restartNumberingAfterBreak="0">
     <w:nsid w:val="7347434A"/>
     <w:multiLevelType w:val="hybridMultilevel"/>
     <w:tmpl w:val="38708226"/>
@@ -1107,7 +1435,7 @@
 </file>
 
 <file path=word/styles.xml><?xml version="1.0" encoding="utf-8"?>
-<w:styles xmlns:mc="http://schemas.openxmlformats.org/markup-compatibility/2006" xmlns:r="http://schemas.openxmlformats.org/officeDocument/2006/relationships" xmlns:w="http://schemas.openxmlformats.org/wordprocessingml/2006/main" xmlns:w14="http://schemas.microsoft.com/office/word/2010/wordml" xmlns:w15="http://schemas.microsoft.com/office/word/2012/wordml" mc:Ignorable="w14 w15">
+<w:styles xmlns:mc="http://schemas.openxmlformats.org/markup-compatibility/2006" xmlns:r="http://schemas.openxmlformats.org/officeDocument/2006/relationships" xmlns:w="http://schemas.openxmlformats.org/wordprocessingml/2006/main" xmlns:w14="http://schemas.microsoft.com/office/word/2010/wordml" xmlns:w15="http://schemas.microsoft.com/office/word/2012/wordml" xmlns:w16se="http://schemas.microsoft.com/office/word/2015/wordml/symex" mc:Ignorable="w14 w15 w16se">
   <w:docDefaults>
     <w:rPrDefault>
       <w:rPr>
@@ -1119,7 +1447,7 @@
     </w:rPrDefault>
     <w:pPrDefault/>
   </w:docDefaults>
-  <w:latentStyles w:defLockedState="0" w:defUIPriority="99" w:defSemiHidden="0" w:defUnhideWhenUsed="0" w:defQFormat="0" w:count="382">
+  <w:latentStyles w:defLockedState="0" w:defUIPriority="99" w:defSemiHidden="0" w:defUnhideWhenUsed="0" w:defQFormat="0" w:count="371">
     <w:lsdException w:name="Normal" w:uiPriority="0" w:qFormat="1"/>
     <w:lsdException w:name="heading 1" w:uiPriority="9" w:qFormat="1"/>
     <w:lsdException w:name="heading 2" w:semiHidden="1" w:uiPriority="9" w:unhideWhenUsed="1" w:qFormat="1"/>
@@ -1276,15 +1604,6 @@
     <w:lsdException w:name="Balloon Text" w:semiHidden="1" w:unhideWhenUsed="1"/>
     <w:lsdException w:name="Table Grid" w:uiPriority="39"/>
     <w:lsdException w:name="Table Theme" w:semiHidden="1" w:unhideWhenUsed="1"/>
-    <w:lsdException w:name="Note Level 1" w:semiHidden="1" w:unhideWhenUsed="1"/>
-    <w:lsdException w:name="Note Level 2" w:semiHidden="1" w:unhideWhenUsed="1"/>
-    <w:lsdException w:name="Note Level 3" w:semiHidden="1" w:unhideWhenUsed="1"/>
-    <w:lsdException w:name="Note Level 4" w:semiHidden="1" w:unhideWhenUsed="1"/>
-    <w:lsdException w:name="Note Level 5" w:semiHidden="1" w:unhideWhenUsed="1"/>
-    <w:lsdException w:name="Note Level 6" w:semiHidden="1" w:unhideWhenUsed="1"/>
-    <w:lsdException w:name="Note Level 7" w:semiHidden="1" w:unhideWhenUsed="1"/>
-    <w:lsdException w:name="Note Level 8" w:semiHidden="1" w:unhideWhenUsed="1"/>
-    <w:lsdException w:name="Note Level 9" w:semiHidden="1" w:unhideWhenUsed="1"/>
     <w:lsdException w:name="Placeholder Text" w:semiHidden="1"/>
     <w:lsdException w:name="No Spacing" w:uiPriority="1" w:qFormat="1"/>
     <w:lsdException w:name="Light Shading" w:uiPriority="60"/>
@@ -1500,8 +1819,6 @@
     <w:lsdException w:name="List Table 5 Dark Accent 6" w:uiPriority="50"/>
     <w:lsdException w:name="List Table 6 Colorful Accent 6" w:uiPriority="51"/>
     <w:lsdException w:name="List Table 7 Colorful Accent 6" w:uiPriority="52"/>
-    <w:lsdException w:name="Mention" w:semiHidden="1" w:unhideWhenUsed="1"/>
-    <w:lsdException w:name="Smart Hyperlink" w:semiHidden="1" w:unhideWhenUsed="1"/>
   </w:latentStyles>
   <w:style w:type="paragraph" w:default="1" w:styleId="Normal">
     <w:name w:val="Normal"/>

</xml_diff>